<commit_message>
Added bootstrap to platform requirements
Make sure developers use PHP MVC and Bootstrap
</commit_message>
<xml_diff>
--- a/Sprint 1 User Stories.docx
+++ b/Sprint 1 User Stories.docx
@@ -54,7 +54,29 @@
           <w:szCs w:val="21"/>
           <w:shd w:val="clear" w:color="auto" w:fill="FAFAFA"/>
         </w:rPr>
-        <w:t>Site to be developed using PHP Model View Control (MVC) with My SQL Backend</w:t>
+        <w:t>Site to be developed using PHP Model View Control (MVC)</w:t>
+      </w:r>
+      <w:r>
+        <w:rPr>
+          <w:rFonts w:ascii="Helvetica" w:hAnsi="Helvetica" w:cs="Helvetica"/>
+          <w:color w:val="555555"/>
+          <w:sz w:val="21"/>
+          <w:szCs w:val="21"/>
+          <w:shd w:val="clear" w:color="auto" w:fill="FAFAFA"/>
+        </w:rPr>
+        <w:t xml:space="preserve"> and Bootstrap</w:t>
+      </w:r>
+      <w:bookmarkStart w:id="0" w:name="_GoBack"/>
+      <w:bookmarkEnd w:id="0"/>
+      <w:r>
+        <w:rPr>
+          <w:rFonts w:ascii="Helvetica" w:hAnsi="Helvetica" w:cs="Helvetica"/>
+          <w:color w:val="555555"/>
+          <w:sz w:val="21"/>
+          <w:szCs w:val="21"/>
+          <w:shd w:val="clear" w:color="auto" w:fill="FAFAFA"/>
+        </w:rPr>
+        <w:t xml:space="preserve"> with My SQL Backend</w:t>
       </w:r>
     </w:p>
     <w:p>
@@ -154,19 +176,7 @@
           <w:szCs w:val="21"/>
           <w:shd w:val="clear" w:color="auto" w:fill="FAFAFA"/>
         </w:rPr>
-        <w:t>Registration and Authentic</w:t>
-      </w:r>
-      <w:bookmarkStart w:id="0" w:name="_GoBack"/>
-      <w:bookmarkEnd w:id="0"/>
-      <w:r>
-        <w:rPr>
-          <w:rFonts w:ascii="Helvetica" w:hAnsi="Helvetica" w:cs="Helvetica"/>
-          <w:color w:val="555555"/>
-          <w:sz w:val="21"/>
-          <w:szCs w:val="21"/>
-          <w:shd w:val="clear" w:color="auto" w:fill="FAFAFA"/>
-        </w:rPr>
-        <w:t>ation</w:t>
+        <w:t>Registration and Authentication</w:t>
       </w:r>
     </w:p>
     <w:p>
@@ -601,6 +611,7 @@
           <w:sz w:val="24"/>
           <w:szCs w:val="24"/>
         </w:rPr>
+        <w:lastRenderedPageBreak/>
         <w:t>Users must be able to change passwords</w:t>
       </w:r>
     </w:p>
@@ -2867,18 +2878,18 @@
 </file>
 
 <file path=customXml/item2.xml><?xml version="1.0" encoding="utf-8"?>
+<p:properties xmlns:p="http://schemas.microsoft.com/office/2006/metadata/properties" xmlns:xsi="http://www.w3.org/2001/XMLSchema-instance" xmlns:pc="http://schemas.microsoft.com/office/infopath/2007/PartnerControls">
+  <documentManagement/>
+</p:properties>
+</file>
+
+<file path=customXml/item3.xml><?xml version="1.0" encoding="utf-8"?>
 <?mso-contentType ?>
 <FormTemplates xmlns="http://schemas.microsoft.com/sharepoint/v3/contenttype/forms">
   <Display>DocumentLibraryForm</Display>
   <Edit>DocumentLibraryForm</Edit>
   <New>DocumentLibraryForm</New>
 </FormTemplates>
-</file>
-
-<file path=customXml/item3.xml><?xml version="1.0" encoding="utf-8"?>
-<p:properties xmlns:p="http://schemas.microsoft.com/office/2006/metadata/properties" xmlns:xsi="http://www.w3.org/2001/XMLSchema-instance" xmlns:pc="http://schemas.microsoft.com/office/infopath/2007/PartnerControls">
-  <documentManagement/>
-</p:properties>
 </file>
 
 <file path=customXml/itemProps1.xml><?xml version="1.0" encoding="utf-8"?>
@@ -2901,18 +2912,18 @@
 </file>
 
 <file path=customXml/itemProps2.xml><?xml version="1.0" encoding="utf-8"?>
-<ds:datastoreItem xmlns:ds="http://schemas.openxmlformats.org/officeDocument/2006/customXml" ds:itemID="{C4BB0ED3-D27D-48CF-966C-C1FE4B64FC64}">
-  <ds:schemaRefs>
-    <ds:schemaRef ds:uri="http://schemas.microsoft.com/sharepoint/v3/contenttype/forms"/>
-  </ds:schemaRefs>
-</ds:datastoreItem>
-</file>
-
-<file path=customXml/itemProps3.xml><?xml version="1.0" encoding="utf-8"?>
 <ds:datastoreItem xmlns:ds="http://schemas.openxmlformats.org/officeDocument/2006/customXml" ds:itemID="{8BEFBD4E-B819-4C15-9694-FBC058382102}">
   <ds:schemaRefs>
     <ds:schemaRef ds:uri="http://schemas.microsoft.com/office/2006/metadata/properties"/>
     <ds:schemaRef ds:uri="http://schemas.microsoft.com/office/infopath/2007/PartnerControls"/>
   </ds:schemaRefs>
 </ds:datastoreItem>
+</file>
+
+<file path=customXml/itemProps3.xml><?xml version="1.0" encoding="utf-8"?>
+<ds:datastoreItem xmlns:ds="http://schemas.openxmlformats.org/officeDocument/2006/customXml" ds:itemID="{C4BB0ED3-D27D-48CF-966C-C1FE4B64FC64}">
+  <ds:schemaRefs>
+    <ds:schemaRef ds:uri="http://schemas.microsoft.com/sharepoint/v3/contenttype/forms"/>
+  </ds:schemaRefs>
+</ds:datastoreItem>
 </file>
</xml_diff>